<commit_message>
Add CVExportModel + cleaner arhictecture for export format files
</commit_message>
<xml_diff>
--- a/PandaHR.WebAPI/src/PandaHR.Api/wwwroot/export/CV_ExportTemplate.docx
+++ b/PandaHR.WebAPI/src/PandaHR.Api/wwwroot/export/CV_ExportTemplate.docx
@@ -83,6 +83,7 @@
                 </w:placeholder>
                 <w15:appearance w15:val="tags"/>
               </w:sdtPr>
+              <w:sdtEndPr/>
               <w:sdtContent>
                 <w:r>
                   <w:rPr>
@@ -153,6 +154,7 @@
               </w:placeholder>
               <w15:appearance w15:val="tags"/>
             </w:sdtPr>
+            <w:sdtEndPr/>
             <w:sdtContent>
               <w:p>
                 <w:pPr>
@@ -312,6 +314,7 @@
               </w:placeholder>
               <w15:appearance w15:val="tags"/>
             </w:sdtPr>
+            <w:sdtEndPr/>
             <w:sdtContent>
               <w:p>
                 <w:pPr>
@@ -477,6 +480,7 @@
                       <w:docPart w:val="DefaultPlaceholder_-1854013440"/>
                     </w:placeholder>
                   </w:sdtPr>
+                  <w:sdtEndPr/>
                   <w:sdtContent>
                     <w:sdt>
                       <w:sdtPr>
@@ -492,6 +496,7 @@
                         </w:placeholder>
                         <w15:appearance w15:val="tags"/>
                       </w:sdtPr>
+                      <w:sdtEndPr/>
                       <w:sdtContent>
                         <w:r>
                           <w:rPr>
@@ -505,76 +510,93 @@
                   </w:sdtContent>
                 </w:sdt>
               </w:p>
-              <w:p>
-                <w:pPr>
-                  <w:pStyle w:val="ListParagraph"/>
-                  <w:numPr>
-                    <w:ilvl w:val="1"/>
-                    <w:numId w:val="5"/>
-                  </w:numPr>
-                  <w:pBdr>
-                    <w:top w:val="nil"/>
-                    <w:left w:val="nil"/>
-                    <w:bottom w:val="nil"/>
-                    <w:right w:val="nil"/>
-                    <w:between w:val="nil"/>
-                  </w:pBdr>
-                  <w:rPr>
-                    <w:rFonts w:ascii="Proxima Nova" w:eastAsia="Open Sans" w:hAnsi="Proxima Nova" w:cs="Open Sans"/>
-                    <w:color w:val="000000"/>
-                  </w:rPr>
-                </w:pPr>
-                <w:sdt>
-                  <w:sdtPr>
-                    <w:alias w:val="Skill"/>
-                    <w:tag w:val="Skill"/>
-                    <w:id w:val="-559782357"/>
-                    <w:placeholder>
-                      <w:docPart w:val="78AFF2479F604AB18DBF10F1E0E68B04"/>
-                    </w:placeholder>
-                    <w15:appearance w15:val="tags"/>
-                  </w:sdtPr>
-                  <w:sdtContent>
+              <w:sdt>
+                <w:sdtPr>
+                  <w:alias w:val="Skill"/>
+                  <w:tag w:val="Skill"/>
+                  <w:id w:val="-1051536772"/>
+                  <w:placeholder>
+                    <w:docPart w:val="DefaultPlaceholder_-1854013440"/>
+                  </w:placeholder>
+                  <w15:appearance w15:val="tags"/>
+                </w:sdtPr>
+                <w:sdtContent>
+                  <w:p>
+                    <w:pPr>
+                      <w:pStyle w:val="ListParagraph"/>
+                      <w:numPr>
+                        <w:ilvl w:val="1"/>
+                        <w:numId w:val="5"/>
+                      </w:numPr>
+                      <w:pBdr>
+                        <w:top w:val="nil"/>
+                        <w:left w:val="nil"/>
+                        <w:bottom w:val="nil"/>
+                        <w:right w:val="nil"/>
+                        <w:between w:val="nil"/>
+                      </w:pBdr>
+                      <w:rPr>
+                        <w:rFonts w:ascii="Proxima Nova" w:eastAsia="Open Sans" w:hAnsi="Proxima Nova" w:cs="Open Sans"/>
+                        <w:color w:val="000000"/>
+                      </w:rPr>
+                    </w:pPr>
+                    <w:sdt>
+                      <w:sdtPr>
+                        <w:alias w:val="SkillName"/>
+                        <w:tag w:val="SkillName"/>
+                        <w:id w:val="-559782357"/>
+                        <w:placeholder>
+                          <w:docPart w:val="78AFF2479F604AB18DBF10F1E0E68B04"/>
+                        </w:placeholder>
+                        <w15:appearance w15:val="tags"/>
+                      </w:sdtPr>
+                      <w:sdtEndPr/>
+                      <w:sdtContent>
+                        <w:r>
+                          <w:rPr>
+                            <w:rFonts w:ascii="Proxima Nova" w:eastAsia="Open Sans" w:hAnsi="Proxima Nova" w:cs="Open Sans"/>
+                            <w:color w:val="000000"/>
+                          </w:rPr>
+                          <w:t>Asp.Core</w:t>
+                        </w:r>
+                      </w:sdtContent>
+                    </w:sdt>
                     <w:r>
                       <w:rPr>
                         <w:rFonts w:ascii="Proxima Nova" w:eastAsia="Open Sans" w:hAnsi="Proxima Nova" w:cs="Open Sans"/>
                         <w:color w:val="000000"/>
                       </w:rPr>
-                      <w:t>Asp.Core</w:t>
+                      <w:t xml:space="preserve"> - </w:t>
                     </w:r>
-                  </w:sdtContent>
-                </w:sdt>
-                <w:r>
-                  <w:rPr>
-                    <w:rFonts w:ascii="Proxima Nova" w:eastAsia="Open Sans" w:hAnsi="Proxima Nova" w:cs="Open Sans"/>
-                    <w:color w:val="000000"/>
-                  </w:rPr>
-                  <w:t xml:space="preserve"> - </w:t>
-                </w:r>
-                <w:sdt>
-                  <w:sdtPr>
-                    <w:alias w:val="KnowledgeLevel"/>
-                    <w:tag w:val="KnowledgeLevel"/>
-                    <w:id w:val="-983311776"/>
-                    <w:placeholder>
-                      <w:docPart w:val="78AFF2479F604AB18DBF10F1E0E68B04"/>
-                    </w:placeholder>
-                    <w15:appearance w15:val="tags"/>
-                  </w:sdtPr>
-                  <w:sdtContent>
-                    <w:r>
-                      <w:rPr>
-                        <w:rFonts w:ascii="Proxima Nova" w:eastAsia="Open Sans" w:hAnsi="Proxima Nova" w:cs="Open Sans"/>
-                        <w:color w:val="000000"/>
-                      </w:rPr>
-                      <w:t>Beginner</w:t>
-                    </w:r>
-                  </w:sdtContent>
-                </w:sdt>
-              </w:p>
+                    <w:sdt>
+                      <w:sdtPr>
+                        <w:alias w:val="KnowledgeLevel"/>
+                        <w:tag w:val="KnowledgeLevel"/>
+                        <w:id w:val="-983311776"/>
+                        <w:placeholder>
+                          <w:docPart w:val="78AFF2479F604AB18DBF10F1E0E68B04"/>
+                        </w:placeholder>
+                        <w15:appearance w15:val="tags"/>
+                      </w:sdtPr>
+                      <w:sdtEndPr/>
+                      <w:sdtContent>
+                        <w:r>
+                          <w:rPr>
+                            <w:rFonts w:ascii="Proxima Nova" w:eastAsia="Open Sans" w:hAnsi="Proxima Nova" w:cs="Open Sans"/>
+                            <w:color w:val="000000"/>
+                          </w:rPr>
+                          <w:t>Beginner</w:t>
+                        </w:r>
+                      </w:sdtContent>
+                    </w:sdt>
+                  </w:p>
+                </w:sdtContent>
+              </w:sdt>
             </w:sdtContent>
           </w:sdt>
         </w:tc>
+        <w:bookmarkStart w:id="1" w:name="_GoBack"/>
+        <w:bookmarkEnd w:id="1"/>
       </w:tr>
     </w:tbl>
     <w:p>
@@ -763,6 +785,7 @@
                   </w:placeholder>
                   <w15:appearance w15:val="tags"/>
                 </w:sdtPr>
+                <w:sdtEndPr/>
                 <w:sdtContent>
                   <w:p>
                     <w:pPr>
@@ -850,6 +873,7 @@
                   </w:placeholder>
                   <w15:appearance w15:val="tags"/>
                 </w:sdtPr>
+                <w:sdtEndPr/>
                 <w:sdtContent>
                   <w:p>
                     <w:pPr>
@@ -875,6 +899,9 @@
             </w:tc>
           </w:tr>
           <w:tr>
+            <w:trPr>
+              <w:trHeight w:val="463"/>
+            </w:trPr>
             <w:tc>
               <w:tcPr>
                 <w:tcW w:w="2505" w:type="dxa"/>
@@ -965,6 +992,7 @@
                     </w:placeholder>
                     <w15:appearance w15:val="tags"/>
                   </w:sdtPr>
+                  <w:sdtEndPr/>
                   <w:sdtContent>
                     <w:r>
                       <w:rPr>
@@ -973,7 +1001,7 @@
                         <w:sz w:val="20"/>
                         <w:szCs w:val="20"/>
                       </w:rPr>
-                      <w:t>social networking service that enables users to send and read short 140-character messages. Registered users can read and post messages, but unregistered users can only read them.</w:t>
+                      <w:t xml:space="preserve">social networking service </w:t>
                     </w:r>
                   </w:sdtContent>
                 </w:sdt>
@@ -986,28 +1014,6 @@
                   </w:rPr>
                   <w:t xml:space="preserve"> </w:t>
                 </w:r>
-              </w:p>
-              <w:p>
-                <w:pPr>
-                  <w:pBdr>
-                    <w:top w:val="nil"/>
-                    <w:left w:val="nil"/>
-                    <w:bottom w:val="nil"/>
-                    <w:right w:val="nil"/>
-                    <w:between w:val="nil"/>
-                  </w:pBdr>
-                  <w:spacing w:after="200" w:line="276" w:lineRule="auto"/>
-                  <w:ind w:hanging="720"/>
-                  <w:jc w:val="both"/>
-                  <w:rPr>
-                    <w:rFonts w:ascii="Open Sans" w:eastAsia="Open Sans" w:hAnsi="Open Sans" w:cs="Open Sans"/>
-                    <w:color w:val="000000"/>
-                    <w:sz w:val="20"/>
-                    <w:szCs w:val="20"/>
-                  </w:rPr>
-                </w:pPr>
-                <w:bookmarkStart w:id="1" w:name="_GoBack"/>
-                <w:bookmarkEnd w:id="1"/>
               </w:p>
             </w:tc>
           </w:tr>
@@ -1075,6 +1081,7 @@
                   </w:placeholder>
                   <w15:appearance w15:val="tags"/>
                 </w:sdtPr>
+                <w:sdtEndPr/>
                 <w:sdtContent>
                   <w:p>
                     <w:pPr>
@@ -1108,6 +1115,56 @@
                   </w:p>
                 </w:sdtContent>
               </w:sdt>
+              <w:sdt>
+                <w:sdtPr>
+                  <w:rPr>
+                    <w:rFonts w:ascii="Open Sans" w:eastAsia="Open Sans" w:hAnsi="Open Sans" w:cs="Open Sans"/>
+                    <w:color w:val="000000"/>
+                    <w:sz w:val="20"/>
+                    <w:szCs w:val="20"/>
+                  </w:rPr>
+                  <w:alias w:val="Space"/>
+                  <w:tag w:val="Space"/>
+                  <w:id w:val="645404276"/>
+                  <w:placeholder>
+                    <w:docPart w:val="DefaultPlaceholder_-1854013440"/>
+                  </w:placeholder>
+                  <w15:appearance w15:val="tags"/>
+                </w:sdtPr>
+                <w:sdtEndPr/>
+                <w:sdtContent>
+                  <w:p>
+                    <w:pPr>
+                      <w:pBdr>
+                        <w:top w:val="nil"/>
+                        <w:left w:val="nil"/>
+                        <w:bottom w:val="nil"/>
+                        <w:right w:val="nil"/>
+                        <w:between w:val="nil"/>
+                      </w:pBdr>
+                      <w:tabs>
+                        <w:tab w:val="left" w:pos="1530"/>
+                      </w:tabs>
+                      <w:jc w:val="both"/>
+                      <w:rPr>
+                        <w:rFonts w:ascii="Open Sans" w:eastAsia="Open Sans" w:hAnsi="Open Sans" w:cs="Open Sans"/>
+                        <w:color w:val="000000"/>
+                        <w:sz w:val="20"/>
+                        <w:szCs w:val="20"/>
+                      </w:rPr>
+                    </w:pPr>
+                    <w:r>
+                      <w:rPr>
+                        <w:rFonts w:ascii="Open Sans" w:eastAsia="Open Sans" w:hAnsi="Open Sans" w:cs="Open Sans"/>
+                        <w:color w:val="000000"/>
+                        <w:sz w:val="20"/>
+                        <w:szCs w:val="20"/>
+                      </w:rPr>
+                      <w:t xml:space="preserve"> </w:t>
+                    </w:r>
+                  </w:p>
+                </w:sdtContent>
+              </w:sdt>
             </w:tc>
           </w:tr>
         </w:tbl>
@@ -1137,6 +1194,7 @@
         <w:placeholder>
           <w:docPart w:val="DefaultPlaceholder_-1854013440"/>
         </w:placeholder>
+        <w15:appearance w15:val="tags"/>
       </w:sdtPr>
       <w:sdtEndPr>
         <w:rPr>
@@ -1171,7 +1229,7 @@
                 <w:tcW w:w="2505" w:type="dxa"/>
                 <w:tcBorders>
                   <w:top w:val="single" w:sz="4" w:space="0" w:color="D9D9D9"/>
-                  <w:bottom w:val="single" w:sz="4" w:space="0" w:color="D9D9D9"/>
+                  <w:bottom w:val="nil"/>
                   <w:right w:val="single" w:sz="4" w:space="0" w:color="D9D9D9"/>
                 </w:tcBorders>
                 <w:shd w:val="clear" w:color="auto" w:fill="auto"/>
@@ -1211,7 +1269,7 @@
                 <w:tcBorders>
                   <w:top w:val="single" w:sz="4" w:space="0" w:color="D9D9D9"/>
                   <w:left w:val="single" w:sz="4" w:space="0" w:color="D9D9D9"/>
-                  <w:bottom w:val="single" w:sz="4" w:space="0" w:color="D9D9D9"/>
+                  <w:bottom w:val="nil"/>
                 </w:tcBorders>
               </w:tcPr>
               <w:p>
@@ -1230,8 +1288,8 @@
               <w:tcPr>
                 <w:tcW w:w="2505" w:type="dxa"/>
                 <w:tcBorders>
-                  <w:top w:val="single" w:sz="4" w:space="0" w:color="D9D9D9"/>
-                  <w:bottom w:val="single" w:sz="4" w:space="0" w:color="D9D9D9"/>
+                  <w:top w:val="nil"/>
+                  <w:bottom w:val="nil"/>
                   <w:right w:val="single" w:sz="4" w:space="0" w:color="D9D9D9"/>
                 </w:tcBorders>
                 <w:shd w:val="clear" w:color="auto" w:fill="auto"/>
@@ -1270,9 +1328,9 @@
               <w:tcPr>
                 <w:tcW w:w="7710" w:type="dxa"/>
                 <w:tcBorders>
-                  <w:top w:val="single" w:sz="4" w:space="0" w:color="D9D9D9"/>
+                  <w:top w:val="nil"/>
                   <w:left w:val="single" w:sz="4" w:space="0" w:color="D9D9D9"/>
-                  <w:bottom w:val="single" w:sz="4" w:space="0" w:color="D9D9D9"/>
+                  <w:bottom w:val="nil"/>
                 </w:tcBorders>
               </w:tcPr>
               <w:sdt>
@@ -1290,6 +1348,7 @@
                   </w:placeholder>
                   <w15:appearance w15:val="tags"/>
                 </w:sdtPr>
+                <w:sdtEndPr/>
                 <w:sdtContent>
                   <w:p>
                     <w:pPr>
@@ -1310,15 +1369,6 @@
                   </w:p>
                 </w:sdtContent>
               </w:sdt>
-              <w:p>
-                <w:pPr>
-                  <w:rPr>
-                    <w:rFonts w:ascii="Open Sans" w:eastAsia="Open Sans" w:hAnsi="Open Sans" w:cs="Open Sans"/>
-                    <w:sz w:val="20"/>
-                    <w:szCs w:val="20"/>
-                  </w:rPr>
-                </w:pPr>
-              </w:p>
             </w:tc>
           </w:tr>
           <w:tr>
@@ -1326,8 +1376,8 @@
               <w:tcPr>
                 <w:tcW w:w="2505" w:type="dxa"/>
                 <w:tcBorders>
-                  <w:top w:val="single" w:sz="4" w:space="0" w:color="D9D9D9"/>
-                  <w:bottom w:val="single" w:sz="4" w:space="0" w:color="D9D9D9"/>
+                  <w:top w:val="nil"/>
+                  <w:bottom w:val="nil"/>
                   <w:right w:val="single" w:sz="4" w:space="0" w:color="D9D9D9"/>
                 </w:tcBorders>
                 <w:shd w:val="clear" w:color="auto" w:fill="auto"/>
@@ -1358,17 +1408,7 @@
                     <w:sz w:val="20"/>
                     <w:szCs w:val="20"/>
                   </w:rPr>
-                  <w:t>Speciality</w:t>
-                </w:r>
-                <w:r>
-                  <w:rPr>
-                    <w:rFonts w:ascii="Open Sans" w:eastAsia="Open Sans" w:hAnsi="Open Sans" w:cs="Open Sans"/>
-                    <w:b/>
-                    <w:color w:val="000000"/>
-                    <w:sz w:val="20"/>
-                    <w:szCs w:val="20"/>
-                  </w:rPr>
-                  <w:t>:</w:t>
+                  <w:t>Speciality:</w:t>
                 </w:r>
               </w:p>
             </w:tc>
@@ -1376,9 +1416,9 @@
               <w:tcPr>
                 <w:tcW w:w="7710" w:type="dxa"/>
                 <w:tcBorders>
-                  <w:top w:val="single" w:sz="4" w:space="0" w:color="D9D9D9"/>
+                  <w:top w:val="nil"/>
                   <w:left w:val="single" w:sz="4" w:space="0" w:color="D9D9D9"/>
-                  <w:bottom w:val="single" w:sz="4" w:space="0" w:color="D9D9D9"/>
+                  <w:bottom w:val="nil"/>
                 </w:tcBorders>
               </w:tcPr>
               <w:sdt>
@@ -1396,6 +1436,7 @@
                   </w:placeholder>
                   <w15:appearance w15:val="tags"/>
                 </w:sdtPr>
+                <w:sdtEndPr/>
                 <w:sdtContent>
                   <w:p>
                     <w:pPr>
@@ -1423,8 +1464,8 @@
               <w:tcPr>
                 <w:tcW w:w="2505" w:type="dxa"/>
                 <w:tcBorders>
-                  <w:top w:val="single" w:sz="4" w:space="0" w:color="D9D9D9"/>
-                  <w:bottom w:val="single" w:sz="4" w:space="0" w:color="D9D9D9"/>
+                  <w:top w:val="nil"/>
+                  <w:bottom w:val="nil"/>
                   <w:right w:val="single" w:sz="4" w:space="0" w:color="D9D9D9"/>
                 </w:tcBorders>
                 <w:shd w:val="clear" w:color="auto" w:fill="auto"/>
@@ -1463,9 +1504,9 @@
               <w:tcPr>
                 <w:tcW w:w="7710" w:type="dxa"/>
                 <w:tcBorders>
-                  <w:top w:val="single" w:sz="4" w:space="0" w:color="D9D9D9"/>
+                  <w:top w:val="nil"/>
                   <w:left w:val="single" w:sz="4" w:space="0" w:color="D9D9D9"/>
-                  <w:bottom w:val="single" w:sz="4" w:space="0" w:color="D9D9D9"/>
+                  <w:bottom w:val="nil"/>
                 </w:tcBorders>
               </w:tcPr>
               <w:sdt>
@@ -1483,6 +1524,7 @@
                   </w:placeholder>
                   <w15:appearance w15:val="tags"/>
                 </w:sdtPr>
+                <w:sdtEndPr/>
                 <w:sdtContent>
                   <w:p>
                     <w:pPr>
@@ -1510,8 +1552,8 @@
               <w:tcPr>
                 <w:tcW w:w="2505" w:type="dxa"/>
                 <w:tcBorders>
-                  <w:top w:val="single" w:sz="4" w:space="0" w:color="D9D9D9"/>
-                  <w:bottom w:val="single" w:sz="4" w:space="0" w:color="D9D9D9"/>
+                  <w:top w:val="nil"/>
+                  <w:bottom w:val="nil"/>
                   <w:right w:val="single" w:sz="4" w:space="0" w:color="D9D9D9"/>
                 </w:tcBorders>
                 <w:shd w:val="clear" w:color="auto" w:fill="auto"/>
@@ -1550,9 +1592,9 @@
               <w:tcPr>
                 <w:tcW w:w="7710" w:type="dxa"/>
                 <w:tcBorders>
-                  <w:top w:val="single" w:sz="4" w:space="0" w:color="D9D9D9"/>
+                  <w:top w:val="nil"/>
                   <w:left w:val="single" w:sz="4" w:space="0" w:color="D9D9D9"/>
-                  <w:bottom w:val="single" w:sz="4" w:space="0" w:color="D9D9D9"/>
+                  <w:bottom w:val="nil"/>
                 </w:tcBorders>
               </w:tcPr>
               <w:sdt>
@@ -1570,6 +1612,7 @@
                   </w:placeholder>
                   <w15:appearance w15:val="tags"/>
                 </w:sdtPr>
+                <w:sdtEndPr/>
                 <w:sdtContent>
                   <w:p>
                     <w:pPr>
@@ -1585,15 +1628,85 @@
                         <w:sz w:val="20"/>
                         <w:szCs w:val="20"/>
                       </w:rPr>
-                      <w:t xml:space="preserve">2017 - </w:t>
+                      <w:t>2017 - 2019</w:t>
                     </w:r>
+                  </w:p>
+                </w:sdtContent>
+              </w:sdt>
+            </w:tc>
+          </w:tr>
+          <w:tr>
+            <w:tc>
+              <w:tcPr>
+                <w:tcW w:w="2505" w:type="dxa"/>
+                <w:tcBorders>
+                  <w:top w:val="nil"/>
+                  <w:bottom w:val="nil"/>
+                  <w:right w:val="single" w:sz="4" w:space="0" w:color="D9D9D9"/>
+                </w:tcBorders>
+                <w:shd w:val="clear" w:color="auto" w:fill="auto"/>
+              </w:tcPr>
+              <w:p>
+                <w:pPr>
+                  <w:pBdr>
+                    <w:top w:val="nil"/>
+                    <w:left w:val="nil"/>
+                    <w:bottom w:val="nil"/>
+                    <w:right w:val="nil"/>
+                    <w:between w:val="nil"/>
+                  </w:pBdr>
+                  <w:jc w:val="right"/>
+                  <w:rPr>
+                    <w:rFonts w:ascii="Open Sans" w:eastAsia="Open Sans" w:hAnsi="Open Sans" w:cs="Open Sans"/>
+                    <w:b/>
+                    <w:color w:val="000000"/>
+                    <w:sz w:val="20"/>
+                    <w:szCs w:val="20"/>
+                  </w:rPr>
+                </w:pPr>
+              </w:p>
+            </w:tc>
+            <w:tc>
+              <w:tcPr>
+                <w:tcW w:w="7710" w:type="dxa"/>
+                <w:tcBorders>
+                  <w:top w:val="nil"/>
+                  <w:left w:val="single" w:sz="4" w:space="0" w:color="D9D9D9"/>
+                  <w:bottom w:val="nil"/>
+                </w:tcBorders>
+              </w:tcPr>
+              <w:sdt>
+                <w:sdtPr>
+                  <w:rPr>
+                    <w:rFonts w:ascii="Open Sans" w:eastAsia="Open Sans" w:hAnsi="Open Sans" w:cs="Open Sans"/>
+                    <w:sz w:val="20"/>
+                    <w:szCs w:val="20"/>
+                  </w:rPr>
+                  <w:alias w:val="Space"/>
+                  <w:tag w:val="Space"/>
+                  <w:id w:val="1038545281"/>
+                  <w:placeholder>
+                    <w:docPart w:val="DefaultPlaceholder_-1854013440"/>
+                  </w:placeholder>
+                  <w15:appearance w15:val="tags"/>
+                </w:sdtPr>
+                <w:sdtEndPr/>
+                <w:sdtContent>
+                  <w:p>
+                    <w:pPr>
+                      <w:rPr>
+                        <w:rFonts w:ascii="Open Sans" w:eastAsia="Open Sans" w:hAnsi="Open Sans" w:cs="Open Sans"/>
+                        <w:sz w:val="20"/>
+                        <w:szCs w:val="20"/>
+                      </w:rPr>
+                    </w:pPr>
                     <w:r>
                       <w:rPr>
                         <w:rFonts w:ascii="Open Sans" w:eastAsia="Open Sans" w:hAnsi="Open Sans" w:cs="Open Sans"/>
                         <w:sz w:val="20"/>
                         <w:szCs w:val="20"/>
                       </w:rPr>
-                      <w:t>2019</w:t>
+                      <w:t xml:space="preserve"> </w:t>
                     </w:r>
                   </w:p>
                 </w:sdtContent>
@@ -3429,7 +3542,7 @@
     <w:charset w:val="CC"/>
     <w:family w:val="roman"/>
     <w:pitch w:val="variable"/>
-    <w:sig w:usb0="E0002AFF" w:usb1="C0007843" w:usb2="00000009" w:usb3="00000000" w:csb0="000001FF" w:csb1="00000000"/>
+    <w:sig w:usb0="E0002EFF" w:usb1="C000785B" w:usb2="00000009" w:usb3="00000000" w:csb0="000001FF" w:csb1="00000000"/>
   </w:font>
   <w:font w:name="Symbol">
     <w:panose1 w:val="05050102010706020507"/>
@@ -3456,7 +3569,7 @@
     <w:charset w:val="CC"/>
     <w:family w:val="swiss"/>
     <w:pitch w:val="variable"/>
-    <w:sig w:usb0="E0002AFF" w:usb1="4000ACFF" w:usb2="00000001" w:usb3="00000000" w:csb0="000001FF" w:csb1="00000000"/>
+    <w:sig w:usb0="E4002EFF" w:usb1="C000247B" w:usb2="00000009" w:usb3="00000000" w:csb0="000001FF" w:csb1="00000000"/>
   </w:font>
   <w:font w:name="Tahoma">
     <w:panose1 w:val="020B0604030504040204"/>
@@ -3470,7 +3583,7 @@
     <w:charset w:val="CC"/>
     <w:family w:val="swiss"/>
     <w:pitch w:val="variable"/>
-    <w:sig w:usb0="E0002AFF" w:usb1="C0007843" w:usb2="00000009" w:usb3="00000000" w:csb0="000001FF" w:csb1="00000000"/>
+    <w:sig w:usb0="E0002EFF" w:usb1="C000785B" w:usb2="00000009" w:usb3="00000000" w:csb0="000001FF" w:csb1="00000000"/>
   </w:font>
   <w:font w:name="Georgia">
     <w:panose1 w:val="02040502050405020303"/>
@@ -3497,14 +3610,14 @@
     <w:charset w:val="CC"/>
     <w:family w:val="roman"/>
     <w:pitch w:val="variable"/>
-    <w:sig w:usb0="A00002EF" w:usb1="4000004B" w:usb2="00000000" w:usb3="00000000" w:csb0="0000019F" w:csb1="00000000"/>
+    <w:sig w:usb0="E00006FF" w:usb1="420024FF" w:usb2="02000000" w:usb3="00000000" w:csb0="0000019F" w:csb1="00000000"/>
   </w:font>
   <w:font w:name="Calibri Light">
     <w:panose1 w:val="020F0302020204030204"/>
     <w:charset w:val="CC"/>
     <w:family w:val="swiss"/>
     <w:pitch w:val="variable"/>
-    <w:sig w:usb0="A0002AEF" w:usb1="4000207B" w:usb2="00000000" w:usb3="00000000" w:csb0="000001FF" w:csb1="00000000"/>
+    <w:sig w:usb0="E4002EFF" w:usb1="C000247B" w:usb2="00000009" w:usb3="00000000" w:csb0="000001FF" w:csb1="00000000"/>
   </w:font>
 </w:fonts>
 </file>
@@ -3524,8 +3637,16 @@
   </w:compat>
   <w:rsids>
     <w:rsidRoot w:val="006B7799"/>
+    <w:rsid w:val="000B5F98"/>
+    <w:rsid w:val="004C43D9"/>
+    <w:rsid w:val="005B6235"/>
     <w:rsid w:val="0065452E"/>
     <w:rsid w:val="006B7799"/>
+    <w:rsid w:val="007548C8"/>
+    <w:rsid w:val="0087158B"/>
+    <w:rsid w:val="00CE590D"/>
+    <w:rsid w:val="00D96F82"/>
+    <w:rsid w:val="00EA1B10"/>
   </w:rsids>
   <m:mathPr>
     <m:mathFont m:val="Cambria Math"/>
@@ -3974,7 +4095,7 @@
     <w:basedOn w:val="DefaultParagraphFont"/>
     <w:uiPriority w:val="99"/>
     <w:semiHidden/>
-    <w:rsid w:val="006B7799"/>
+    <w:rsid w:val="00CE590D"/>
     <w:rPr>
       <w:color w:val="808080"/>
     </w:rPr>
@@ -4002,6 +4123,10 @@
   <w:style w:type="paragraph" w:customStyle="1" w:styleId="A45842B7A4344AEAAD8F98B24F3D247A">
     <w:name w:val="A45842B7A4344AEAAD8F98B24F3D247A"/>
     <w:rsid w:val="006B7799"/>
+  </w:style>
+  <w:style w:type="paragraph" w:customStyle="1" w:styleId="514160357EDC4152B73A79B071A119ED">
+    <w:name w:val="514160357EDC4152B73A79B071A119ED"/>
+    <w:rsid w:val="00CE590D"/>
   </w:style>
 </w:styles>
 </file>

</xml_diff>